<commit_message>
Update Orion Training Manual.docx
</commit_message>
<xml_diff>
--- a/Documentation/Del 09/Orion Training Manual.docx
+++ b/Documentation/Del 09/Orion Training Manual.docx
@@ -2382,30 +2382,77 @@
     <w:p>
       <w:pPr>
         <w:rPr>
+          <w:rFonts w:ascii="Calibri Light" w:hAnsi="Calibri Light" w:cs="Calibri Light"/>
           <w:lang w:val="en-ZA" w:eastAsia="en-ZA"/>
         </w:rPr>
       </w:pPr>
+      <w:r>
+        <w:rPr>
+          <w:rFonts w:ascii="Calibri Light" w:hAnsi="Calibri Light" w:cs="Calibri Light"/>
+          <w:lang w:val="en-ZA" w:eastAsia="en-ZA"/>
+        </w:rPr>
+        <w:t xml:space="preserve">The training manual is separated into Lessons, each lesson focuses on particular steps that are fundamental to creating and capturing the right information that will have the system fully functional. The lessons are also separated by </w:t>
+      </w:r>
+      <w:r>
+        <w:rPr>
+          <w:rFonts w:ascii="Calibri Light" w:hAnsi="Calibri Light" w:cs="Calibri Light"/>
+          <w:lang w:val="en-ZA" w:eastAsia="en-ZA"/>
+        </w:rPr>
+        <w:t xml:space="preserve">the following user types: </w:t>
+      </w:r>
+      <w:r>
+        <w:rPr>
+          <w:rFonts w:ascii="Calibri Light" w:hAnsi="Calibri Light" w:cs="Calibri Light"/>
+          <w:lang w:val="en-ZA" w:eastAsia="en-ZA"/>
+        </w:rPr>
+        <w:t>Customer</w:t>
+      </w:r>
+      <w:r>
+        <w:rPr>
+          <w:rFonts w:ascii="Calibri Light" w:hAnsi="Calibri Light" w:cs="Calibri Light"/>
+          <w:lang w:val="en-ZA" w:eastAsia="en-ZA"/>
+        </w:rPr>
+        <w:t xml:space="preserve">, Employee and </w:t>
+      </w:r>
+      <w:r>
+        <w:rPr>
+          <w:rFonts w:ascii="Calibri Light" w:hAnsi="Calibri Light" w:cs="Calibri Light"/>
+          <w:lang w:val="en-ZA" w:eastAsia="en-ZA"/>
+        </w:rPr>
+        <w:t>Manager. User type Manager also the authority to perform all actions that are listed under the Employee type.</w:t>
+      </w:r>
     </w:p>
     <w:p>
       <w:pPr>
+        <w:pStyle w:val="Heading2"/>
+        <w:numPr>
+          <w:ilvl w:val="0"/>
+          <w:numId w:val="21"/>
+        </w:numPr>
         <w:rPr>
-          <w:rFonts w:ascii="Times New Roman" w:eastAsia="Times New Roman" w:hAnsi="Times New Roman" w:cs="Times New Roman"/>
-          <w:b/>
-          <w:bCs/>
-          <w:color w:val="auto"/>
-          <w:sz w:val="27"/>
-          <w:szCs w:val="27"/>
+          <w:rFonts w:ascii="Yu Gothic UI Semibold" w:eastAsia="Yu Gothic UI Semibold" w:hAnsi="Yu Gothic UI Semibold"/>
           <w:lang w:val="en-ZA" w:eastAsia="en-ZA"/>
         </w:rPr>
       </w:pPr>
       <w:r>
         <w:rPr>
-          <w:rFonts w:ascii="Times New Roman" w:eastAsia="Times New Roman" w:hAnsi="Times New Roman" w:cs="Times New Roman"/>
-          <w:b/>
-          <w:bCs/>
-          <w:color w:val="auto"/>
-          <w:sz w:val="27"/>
-          <w:szCs w:val="27"/>
+          <w:rFonts w:ascii="Yu Gothic UI Semibold" w:eastAsia="Yu Gothic UI Semibold" w:hAnsi="Yu Gothic UI Semibold"/>
+          <w:lang w:val="en-ZA" w:eastAsia="en-ZA"/>
+        </w:rPr>
+        <w:t>Manager</w:t>
+      </w:r>
+    </w:p>
+    <w:p>
+      <w:pPr>
+        <w:pStyle w:val="Heading3"/>
+        <w:rPr>
+          <w:color w:val="FFC000"/>
+          <w:lang w:val="en-ZA" w:eastAsia="en-ZA"/>
+        </w:rPr>
+      </w:pPr>
+      <w:r>
+        <w:rPr>
+          <w:color w:val="FFC000"/>
           <w:lang w:val="en-ZA" w:eastAsia="en-ZA"/>
         </w:rPr>
         <w:t>Lesson 1</w:t>
@@ -2414,27 +2461,298 @@
     <w:p>
       <w:pPr>
         <w:rPr>
-          <w:rFonts w:ascii="Times New Roman" w:eastAsia="Times New Roman" w:hAnsi="Times New Roman" w:cs="Times New Roman"/>
-          <w:color w:val="auto"/>
+          <w:rFonts w:ascii="Calibri Light" w:eastAsia="Yu Gothic Medium" w:hAnsi="Calibri Light" w:cs="Calibri Light"/>
           <w:lang w:val="en-ZA" w:eastAsia="en-ZA"/>
         </w:rPr>
       </w:pPr>
       <w:r>
         <w:rPr>
-          <w:rFonts w:ascii="Times New Roman" w:eastAsia="Times New Roman" w:hAnsi="Times New Roman" w:cs="Times New Roman"/>
-          <w:color w:val="auto"/>
+          <w:rFonts w:ascii="Calibri Light" w:eastAsia="Yu Gothic Medium" w:hAnsi="Calibri Light" w:cs="Calibri Light"/>
           <w:lang w:val="en-ZA" w:eastAsia="en-ZA"/>
         </w:rPr>
-        <w:t>Include steps, overview, video, presentation. etc. to teach your audience about their first lesson.</w:t>
+        <w:t xml:space="preserve">This lesson is for when the system is first being used </w:t>
+      </w:r>
+      <w:r>
+        <w:rPr>
+          <w:rFonts w:ascii="Calibri Light" w:eastAsia="Yu Gothic Medium" w:hAnsi="Calibri Light" w:cs="Calibri Light"/>
+          <w:lang w:val="en-ZA" w:eastAsia="en-ZA"/>
+        </w:rPr>
+        <w:t>for Login</w:t>
+      </w:r>
+      <w:r>
+        <w:rPr>
+          <w:rFonts w:ascii="Calibri Light" w:eastAsia="Yu Gothic Medium" w:hAnsi="Calibri Light" w:cs="Calibri Light"/>
+          <w:lang w:val="en-ZA" w:eastAsia="en-ZA"/>
+        </w:rPr>
+        <w:fldChar w:fldCharType="begin"/>
+      </w:r>
+      <w:r>
+        <w:instrText xml:space="preserve"> XE "</w:instrText>
+      </w:r>
+      <w:r>
+        <w:rPr>
+          <w:rFonts w:ascii="Calibri Light" w:eastAsia="Yu Gothic Medium" w:hAnsi="Calibri Light" w:cs="Calibri Light"/>
+          <w:lang w:val="en-ZA" w:eastAsia="en-ZA"/>
+        </w:rPr>
+        <w:instrText>Login</w:instrText>
+      </w:r>
+      <w:r>
+        <w:instrText xml:space="preserve">" </w:instrText>
+      </w:r>
+      <w:r>
+        <w:rPr>
+          <w:rFonts w:ascii="Calibri Light" w:eastAsia="Yu Gothic Medium" w:hAnsi="Calibri Light" w:cs="Calibri Light"/>
+          <w:lang w:val="en-ZA" w:eastAsia="en-ZA"/>
+        </w:rPr>
+        <w:fldChar w:fldCharType="end"/>
       </w:r>
     </w:p>
     <w:p>
       <w:pPr>
         <w:rPr>
-          <w:rFonts w:ascii="Times New Roman" w:eastAsia="Times New Roman" w:hAnsi="Times New Roman" w:cs="Times New Roman"/>
-          <w:b/>
-          <w:bCs/>
-          <w:color w:val="auto"/>
+          <w:lang w:val="en-ZA" w:eastAsia="en-ZA"/>
+        </w:rPr>
+      </w:pPr>
+    </w:p>
+    <w:p>
+      <w:pPr>
+        <w:rPr>
+          <w:lang w:val="en-ZA" w:eastAsia="en-ZA"/>
+        </w:rPr>
+      </w:pPr>
+    </w:p>
+    <w:p>
+      <w:pPr>
+        <w:pStyle w:val="Heading2"/>
+        <w:numPr>
+          <w:ilvl w:val="0"/>
+          <w:numId w:val="21"/>
+        </w:numPr>
+        <w:rPr>
+          <w:rFonts w:ascii="Yu Gothic UI Semibold" w:eastAsia="Yu Gothic UI Semibold" w:hAnsi="Yu Gothic UI Semibold"/>
+          <w:lang w:val="en-ZA" w:eastAsia="en-ZA"/>
+        </w:rPr>
+      </w:pPr>
+      <w:r>
+        <w:rPr>
+          <w:rFonts w:ascii="Yu Gothic UI Semibold" w:eastAsia="Yu Gothic UI Semibold" w:hAnsi="Yu Gothic UI Semibold"/>
+          <w:lang w:val="en-ZA" w:eastAsia="en-ZA"/>
+        </w:rPr>
+        <w:t>Employee</w:t>
+      </w:r>
+    </w:p>
+    <w:p>
+      <w:pPr>
+        <w:pStyle w:val="Heading3"/>
+        <w:rPr>
+          <w:color w:val="FFC000"/>
+          <w:lang w:val="en-ZA" w:eastAsia="en-ZA"/>
+        </w:rPr>
+      </w:pPr>
+      <w:r>
+        <w:rPr>
+          <w:color w:val="FFC000"/>
+          <w:lang w:val="en-ZA" w:eastAsia="en-ZA"/>
+        </w:rPr>
+        <w:t>Lesson 1</w:t>
+      </w:r>
+    </w:p>
+    <w:p>
+      <w:pPr>
+        <w:rPr>
+          <w:lang w:val="en-ZA" w:eastAsia="en-ZA"/>
+        </w:rPr>
+      </w:pPr>
+    </w:p>
+    <w:p>
+      <w:pPr>
+        <w:rPr>
+          <w:lang w:val="en-ZA" w:eastAsia="en-ZA"/>
+        </w:rPr>
+      </w:pPr>
+    </w:p>
+    <w:p>
+      <w:pPr>
+        <w:rPr>
+          <w:lang w:val="en-ZA" w:eastAsia="en-ZA"/>
+        </w:rPr>
+      </w:pPr>
+    </w:p>
+    <w:p>
+      <w:pPr>
+        <w:rPr>
+          <w:lang w:val="en-ZA" w:eastAsia="en-ZA"/>
+        </w:rPr>
+      </w:pPr>
+    </w:p>
+    <w:p>
+      <w:pPr>
+        <w:rPr>
+          <w:lang w:val="en-ZA" w:eastAsia="en-ZA"/>
+        </w:rPr>
+      </w:pPr>
+    </w:p>
+    <w:p>
+      <w:pPr>
+        <w:pStyle w:val="Heading2"/>
+        <w:numPr>
+          <w:ilvl w:val="0"/>
+          <w:numId w:val="21"/>
+        </w:numPr>
+        <w:rPr>
+          <w:rFonts w:ascii="Yu Gothic UI Semibold" w:eastAsia="Yu Gothic UI Semibold" w:hAnsi="Yu Gothic UI Semibold"/>
+          <w:lang w:val="en-ZA" w:eastAsia="en-ZA"/>
+        </w:rPr>
+      </w:pPr>
+      <w:r>
+        <w:rPr>
+          <w:rFonts w:ascii="Yu Gothic UI Semibold" w:eastAsia="Yu Gothic UI Semibold" w:hAnsi="Yu Gothic UI Semibold"/>
+          <w:lang w:val="en-ZA" w:eastAsia="en-ZA"/>
+        </w:rPr>
+        <w:lastRenderedPageBreak/>
+        <w:t>Customer</w:t>
+      </w:r>
+    </w:p>
+    <w:p>
+      <w:pPr>
+        <w:rPr>
+          <w:rFonts w:ascii="Calibri Light" w:hAnsi="Calibri Light" w:cs="Calibri Light"/>
+          <w:lang w:val="en-ZA" w:eastAsia="en-ZA"/>
+        </w:rPr>
+      </w:pPr>
+    </w:p>
+    <w:p>
+      <w:pPr>
+        <w:rPr>
+          <w:rFonts w:ascii="Calibri Light" w:hAnsi="Calibri Light" w:cs="Calibri Light"/>
+          <w:lang w:val="en-ZA" w:eastAsia="en-ZA"/>
+        </w:rPr>
+      </w:pPr>
+    </w:p>
+    <w:p>
+      <w:pPr>
+        <w:rPr>
+          <w:rFonts w:ascii="Calibri Light" w:hAnsi="Calibri Light" w:cs="Calibri Light"/>
+          <w:lang w:val="en-ZA" w:eastAsia="en-ZA"/>
+        </w:rPr>
+      </w:pPr>
+    </w:p>
+    <w:p>
+      <w:pPr>
+        <w:rPr>
+          <w:rFonts w:ascii="Calibri Light" w:hAnsi="Calibri Light" w:cs="Calibri Light"/>
+          <w:lang w:val="en-ZA" w:eastAsia="en-ZA"/>
+        </w:rPr>
+      </w:pPr>
+    </w:p>
+    <w:p>
+      <w:pPr>
+        <w:rPr>
+          <w:rFonts w:ascii="Calibri Light" w:hAnsi="Calibri Light" w:cs="Calibri Light"/>
+          <w:lang w:val="en-ZA" w:eastAsia="en-ZA"/>
+        </w:rPr>
+      </w:pPr>
+    </w:p>
+    <w:p>
+      <w:pPr>
+        <w:rPr>
+          <w:rFonts w:ascii="Calibri Light" w:hAnsi="Calibri Light" w:cs="Calibri Light"/>
+          <w:lang w:val="en-ZA" w:eastAsia="en-ZA"/>
+        </w:rPr>
+      </w:pPr>
+    </w:p>
+    <w:p>
+      <w:pPr>
+        <w:rPr>
+          <w:rFonts w:ascii="Calibri Light" w:hAnsi="Calibri Light" w:cs="Calibri Light"/>
+          <w:lang w:val="en-ZA" w:eastAsia="en-ZA"/>
+        </w:rPr>
+      </w:pPr>
+    </w:p>
+    <w:p>
+      <w:pPr>
+        <w:rPr>
+          <w:rFonts w:ascii="Calibri Light" w:hAnsi="Calibri Light" w:cs="Calibri Light"/>
+          <w:lang w:val="en-ZA" w:eastAsia="en-ZA"/>
+        </w:rPr>
+      </w:pPr>
+    </w:p>
+    <w:p>
+      <w:pPr>
+        <w:rPr>
+          <w:rFonts w:ascii="Calibri Light" w:hAnsi="Calibri Light" w:cs="Calibri Light"/>
+          <w:lang w:val="en-ZA" w:eastAsia="en-ZA"/>
+        </w:rPr>
+      </w:pPr>
+    </w:p>
+    <w:p>
+      <w:pPr>
+        <w:rPr>
+          <w:rFonts w:ascii="Calibri Light" w:hAnsi="Calibri Light" w:cs="Calibri Light"/>
+          <w:lang w:val="en-ZA" w:eastAsia="en-ZA"/>
+        </w:rPr>
+      </w:pPr>
+      <w:r>
+        <w:rPr>
+          <w:rFonts w:ascii="Calibri Light" w:hAnsi="Calibri Light" w:cs="Calibri Light"/>
+          <w:lang w:val="en-ZA" w:eastAsia="en-ZA"/>
+        </w:rPr>
+        <w:t xml:space="preserve">  </w:t>
+      </w:r>
+    </w:p>
+    <w:p>
+      <w:pPr>
+        <w:rPr>
+          <w:rFonts w:ascii="Calibri Light" w:hAnsi="Calibri Light" w:cs="Calibri Light"/>
+          <w:lang w:val="en-ZA" w:eastAsia="en-ZA"/>
+        </w:rPr>
+      </w:pPr>
+    </w:p>
+    <w:p>
+      <w:pPr>
+        <w:rPr>
+          <w:rFonts w:ascii="Calibri Light" w:hAnsi="Calibri Light" w:cs="Calibri Light"/>
+          <w:lang w:val="en-ZA" w:eastAsia="en-ZA"/>
+        </w:rPr>
+      </w:pPr>
+    </w:p>
+    <w:p>
+      <w:pPr>
+        <w:rPr>
+          <w:rFonts w:ascii="Calibri Light" w:hAnsi="Calibri Light" w:cs="Calibri Light"/>
+          <w:lang w:val="en-ZA" w:eastAsia="en-ZA"/>
+        </w:rPr>
+      </w:pPr>
+    </w:p>
+    <w:p>
+      <w:pPr>
+        <w:rPr>
+          <w:rFonts w:ascii="Calibri Light" w:hAnsi="Calibri Light" w:cs="Calibri Light"/>
+          <w:lang w:val="en-ZA" w:eastAsia="en-ZA"/>
+        </w:rPr>
+      </w:pPr>
+    </w:p>
+    <w:p>
+      <w:pPr>
+        <w:rPr>
+          <w:rFonts w:ascii="Calibri Light" w:hAnsi="Calibri Light" w:cs="Calibri Light"/>
+          <w:lang w:val="en-ZA" w:eastAsia="en-ZA"/>
+        </w:rPr>
+      </w:pPr>
+    </w:p>
+    <w:p>
+      <w:pPr>
+        <w:pStyle w:val="Heading1"/>
+        <w:numPr>
+          <w:ilvl w:val="0"/>
+          <w:numId w:val="13"/>
+        </w:numPr>
+        <w:tabs>
+          <w:tab w:val="num" w:pos="360"/>
+        </w:tabs>
+        <w:ind w:left="360"/>
+        <w:rPr>
+          <w:rFonts w:ascii="Yu Gothic UI Semibold" w:eastAsia="Yu Gothic UI Semibold" w:hAnsi="Yu Gothic UI Semibold"/>
           <w:sz w:val="36"/>
           <w:szCs w:val="36"/>
           <w:lang w:val="en-ZA" w:eastAsia="en-ZA"/>
@@ -2442,98 +2760,12 @@
       </w:pPr>
       <w:r>
         <w:rPr>
-          <w:rFonts w:ascii="Times New Roman" w:eastAsia="Times New Roman" w:hAnsi="Times New Roman" w:cs="Times New Roman"/>
-          <w:b/>
-          <w:bCs/>
-          <w:color w:val="auto"/>
+          <w:rFonts w:ascii="Yu Gothic UI Semibold" w:eastAsia="Yu Gothic UI Semibold" w:hAnsi="Yu Gothic UI Semibold"/>
           <w:sz w:val="36"/>
           <w:szCs w:val="36"/>
           <w:lang w:val="en-ZA" w:eastAsia="en-ZA"/>
         </w:rPr>
-        <w:t>Lesson 2</w:t>
-      </w:r>
-    </w:p>
-    <w:p>
-      <w:pPr>
-        <w:rPr>
-          <w:rFonts w:ascii="Times New Roman" w:eastAsia="Times New Roman" w:hAnsi="Times New Roman" w:cs="Times New Roman"/>
-          <w:color w:val="auto"/>
-          <w:lang w:val="en-ZA" w:eastAsia="en-ZA"/>
-        </w:rPr>
-      </w:pPr>
-      <w:r>
-        <w:rPr>
-          <w:rFonts w:ascii="Times New Roman" w:eastAsia="Times New Roman" w:hAnsi="Times New Roman" w:cs="Times New Roman"/>
-          <w:color w:val="auto"/>
-          <w:lang w:val="en-ZA" w:eastAsia="en-ZA"/>
-        </w:rPr>
-        <w:t>Add any weblink on a blank line and Bit will automatically render your weblink in the best way.</w:t>
-      </w:r>
-    </w:p>
-    <w:p>
-      <w:pPr>
-        <w:rPr>
-          <w:rFonts w:ascii="Times New Roman" w:eastAsia="Times New Roman" w:hAnsi="Times New Roman" w:cs="Times New Roman"/>
-          <w:b/>
-          <w:bCs/>
-          <w:color w:val="auto"/>
-          <w:sz w:val="36"/>
-          <w:szCs w:val="36"/>
-          <w:lang w:val="en-ZA" w:eastAsia="en-ZA"/>
-        </w:rPr>
-      </w:pPr>
-      <w:r>
-        <w:rPr>
-          <w:rFonts w:ascii="Times New Roman" w:eastAsia="Times New Roman" w:hAnsi="Times New Roman" w:cs="Times New Roman"/>
-          <w:b/>
-          <w:bCs/>
-          <w:color w:val="auto"/>
-          <w:sz w:val="36"/>
-          <w:szCs w:val="36"/>
-          <w:lang w:val="en-ZA" w:eastAsia="en-ZA"/>
-        </w:rPr>
-        <w:t>Assessment</w:t>
-      </w:r>
-    </w:p>
-    <w:p>
-      <w:pPr>
-        <w:rPr>
-          <w:rFonts w:ascii="Times New Roman" w:eastAsia="Times New Roman" w:hAnsi="Times New Roman" w:cs="Times New Roman"/>
-          <w:color w:val="auto"/>
-          <w:lang w:val="en-ZA" w:eastAsia="en-ZA"/>
-        </w:rPr>
-      </w:pPr>
-      <w:r>
-        <w:rPr>
-          <w:rFonts w:ascii="Times New Roman" w:eastAsia="Times New Roman" w:hAnsi="Times New Roman" w:cs="Times New Roman"/>
-          <w:color w:val="auto"/>
-          <w:lang w:val="en-ZA" w:eastAsia="en-ZA"/>
-        </w:rPr>
-        <w:t>Include a survey for feedback or a quiz to ask questions and see if your audience learned what they needed to.</w:t>
-      </w:r>
-    </w:p>
-    <w:p>
-      <w:pPr>
-        <w:rPr>
-          <w:rFonts w:ascii="Times New Roman" w:eastAsia="Times New Roman" w:hAnsi="Times New Roman" w:cs="Times New Roman"/>
-          <w:b/>
-          <w:bCs/>
-          <w:color w:val="auto"/>
-          <w:sz w:val="36"/>
-          <w:szCs w:val="36"/>
-          <w:lang w:val="en-ZA" w:eastAsia="en-ZA"/>
-        </w:rPr>
-      </w:pPr>
-      <w:r>
-        <w:rPr>
-          <w:rFonts w:ascii="Times New Roman" w:eastAsia="Times New Roman" w:hAnsi="Times New Roman" w:cs="Times New Roman"/>
-          <w:b/>
-          <w:bCs/>
-          <w:color w:val="auto"/>
-          <w:sz w:val="36"/>
-          <w:szCs w:val="36"/>
-          <w:lang w:val="en-ZA" w:eastAsia="en-ZA"/>
-        </w:rPr>
+        <w:lastRenderedPageBreak/>
         <w:t>Additional Resources</w:t>
       </w:r>
     </w:p>
@@ -3055,6 +3287,7 @@
           <w:color w:val="auto"/>
           <w:lang w:val="en-ZA" w:eastAsia="en-ZA"/>
         </w:rPr>
+        <w:lastRenderedPageBreak/>
         <w:t>Include a survey for feedback or a quiz to ask questions and see if your audience learned what they needed to.</w:t>
       </w:r>
     </w:p>
@@ -3323,8 +3556,6 @@
         </w:tc>
       </w:tr>
     </w:tbl>
-    <w:p/>
-    <w:p/>
     <w:p>
       <w:r>
         <w:rPr>
@@ -3333,17 +3564,17 @@
         <mc:AlternateContent>
           <mc:Choice Requires="wps">
             <w:drawing>
-              <wp:anchor distT="0" distB="0" distL="114300" distR="114300" simplePos="0" relativeHeight="251659264" behindDoc="0" locked="0" layoutInCell="1" allowOverlap="1" wp14:anchorId="5F7364D2" wp14:editId="7D5B65AF">
+              <wp:anchor distT="0" distB="0" distL="114300" distR="114300" simplePos="0" relativeHeight="251659264" behindDoc="0" locked="0" layoutInCell="1" allowOverlap="1" wp14:anchorId="5F7364D2" wp14:editId="18C994B2">
                 <wp:simplePos x="0" y="0"/>
-                <wp:positionH relativeFrom="column">
-                  <wp:posOffset>-720090</wp:posOffset>
+                <wp:positionH relativeFrom="margin">
+                  <wp:align>left</wp:align>
                 </wp:positionH>
                 <wp:positionV relativeFrom="paragraph">
-                  <wp:posOffset>4018915</wp:posOffset>
+                  <wp:posOffset>299587</wp:posOffset>
                 </wp:positionV>
-                <wp:extent cx="5534025" cy="2009775"/>
-                <wp:effectExtent l="0" t="0" r="28575" b="28575"/>
-                <wp:wrapNone/>
+                <wp:extent cx="2686050" cy="2495550"/>
+                <wp:effectExtent l="0" t="0" r="19050" b="19050"/>
+                <wp:wrapTopAndBottom/>
                 <wp:docPr id="18" name="Text Box 18"/>
                 <wp:cNvGraphicFramePr/>
                 <a:graphic xmlns:a="http://schemas.openxmlformats.org/drawingml/2006/main">
@@ -3353,7 +3584,7 @@
                       <wps:spPr>
                         <a:xfrm>
                           <a:off x="0" y="0"/>
-                          <a:ext cx="5534025" cy="2009775"/>
+                          <a:ext cx="2686050" cy="2495550"/>
                         </a:xfrm>
                         <a:prstGeom prst="roundRect">
                           <a:avLst/>
@@ -3439,7 +3670,11 @@
                               <w:t>Include a survey for feedback or a quiz to ask questions and see if your audience learned what they needed to.</w:t>
                             </w:r>
                           </w:p>
-                          <w:p/>
+                          <w:p>
+                            <w:pPr>
+                              <w:jc w:val="right"/>
+                            </w:pPr>
+                          </w:p>
                         </w:txbxContent>
                       </wps:txbx>
                       <wps:bodyPr rot="0" spcFirstLastPara="0" vertOverflow="overflow" horzOverflow="overflow" vert="horz" wrap="square" lIns="91440" tIns="45720" rIns="91440" bIns="45720" numCol="1" spcCol="0" rtlCol="0" fromWordArt="0" anchor="t" anchorCtr="0" forceAA="0" compatLnSpc="1">
@@ -3462,7 +3697,7 @@
           </mc:Choice>
           <mc:Fallback>
             <w:pict>
-              <v:roundrect w14:anchorId="5F7364D2" id="Text Box 18" o:spid="_x0000_s1026" style="position:absolute;margin-left:-56.7pt;margin-top:316.45pt;width:435.75pt;height:158.25pt;z-index:251659264;visibility:visible;mso-wrap-style:square;mso-width-percent:0;mso-height-percent:0;mso-wrap-distance-left:9pt;mso-wrap-distance-top:0;mso-wrap-distance-right:9pt;mso-wrap-distance-bottom:0;mso-position-horizontal:absolute;mso-position-horizontal-relative:text;mso-position-vertical:absolute;mso-position-vertical-relative:text;mso-width-percent:0;mso-height-percent:0;mso-width-relative:margin;mso-height-relative:margin;v-text-anchor:top" arcsize="10923f" o:gfxdata="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" fillcolor="#91918e [1629]" strokecolor="#373736 [2909]" strokeweight="2pt">
+              <v:roundrect w14:anchorId="5F7364D2" id="Text Box 18" o:spid="_x0000_s1026" style="position:absolute;margin-left:0;margin-top:23.6pt;width:211.5pt;height:196.5pt;z-index:251659264;visibility:visible;mso-wrap-style:square;mso-width-percent:0;mso-height-percent:0;mso-wrap-distance-left:9pt;mso-wrap-distance-top:0;mso-wrap-distance-right:9pt;mso-wrap-distance-bottom:0;mso-position-horizontal:left;mso-position-horizontal-relative:margin;mso-position-vertical:absolute;mso-position-vertical-relative:text;mso-width-percent:0;mso-height-percent:0;mso-width-relative:margin;mso-height-relative:margin;v-text-anchor:top" arcsize="10923f" o:gfxdata="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" fillcolor="#91918e [1629]" strokecolor="#373736 [2909]" strokeweight="2pt">
                 <v:textbox>
                   <w:txbxContent>
                     <w:p>
@@ -3513,20 +3748,176 @@
                         <w:t>Include a survey for feedback or a quiz to ask questions and see if your audience learned what they needed to.</w:t>
                       </w:r>
                     </w:p>
-                    <w:p/>
+                    <w:p>
+                      <w:pPr>
+                        <w:jc w:val="right"/>
+                      </w:pPr>
+                    </w:p>
                   </w:txbxContent>
                 </v:textbox>
+                <w10:wrap type="topAndBottom" anchorx="margin"/>
               </v:roundrect>
             </w:pict>
           </mc:Fallback>
         </mc:AlternateContent>
       </w:r>
     </w:p>
+    <w:p/>
+    <w:p>
+      <w:pPr>
+        <w:pStyle w:val="Heading1"/>
+        <w:numPr>
+          <w:ilvl w:val="0"/>
+          <w:numId w:val="13"/>
+        </w:numPr>
+        <w:tabs>
+          <w:tab w:val="num" w:pos="360"/>
+        </w:tabs>
+        <w:ind w:left="360"/>
+        <w:rPr>
+          <w:rFonts w:ascii="Yu Gothic UI Semibold" w:eastAsia="Yu Gothic UI Semibold" w:hAnsi="Yu Gothic UI Semibold"/>
+          <w:sz w:val="36"/>
+          <w:szCs w:val="36"/>
+          <w:lang w:val="en-ZA" w:eastAsia="en-ZA"/>
+        </w:rPr>
+      </w:pPr>
+      <w:r>
+        <w:rPr>
+          <w:rFonts w:ascii="Yu Gothic UI Semibold" w:eastAsia="Yu Gothic UI Semibold" w:hAnsi="Yu Gothic UI Semibold"/>
+          <w:sz w:val="36"/>
+          <w:szCs w:val="36"/>
+          <w:lang w:val="en-ZA" w:eastAsia="en-ZA"/>
+        </w:rPr>
+        <w:lastRenderedPageBreak/>
+        <w:t>Glossary</w:t>
+      </w:r>
+      <w:r>
+        <w:rPr>
+          <w:rFonts w:ascii="Yu Gothic UI Semibold" w:eastAsia="Yu Gothic UI Semibold" w:hAnsi="Yu Gothic UI Semibold"/>
+          <w:sz w:val="36"/>
+          <w:szCs w:val="36"/>
+          <w:lang w:val="en-ZA" w:eastAsia="en-ZA"/>
+        </w:rPr>
+        <w:t xml:space="preserve"> </w:t>
+      </w:r>
+    </w:p>
+    <w:p>
+      <w:pPr>
+        <w:rPr>
+          <w:noProof/>
+          <w:lang w:val="en-ZA" w:eastAsia="en-ZA"/>
+        </w:rPr>
+        <w:sectPr>
+          <w:headerReference w:type="default" r:id="rId11"/>
+          <w:footerReference w:type="default" r:id="rId12"/>
+          <w:headerReference w:type="first" r:id="rId13"/>
+          <w:footerReference w:type="first" r:id="rId14"/>
+          <w:pgSz w:w="12240" w:h="15840" w:code="1"/>
+          <w:pgMar w:top="2275" w:right="1296" w:bottom="1411" w:left="1584" w:header="397" w:footer="1077" w:gutter="0"/>
+          <w:cols w:space="720"/>
+          <w:titlePg/>
+          <w:docGrid w:linePitch="360"/>
+        </w:sectPr>
+      </w:pPr>
+      <w:r>
+        <w:rPr>
+          <w:lang w:val="en-ZA" w:eastAsia="en-ZA"/>
+        </w:rPr>
+        <w:fldChar w:fldCharType="begin"/>
+      </w:r>
+      <w:r>
+        <w:rPr>
+          <w:lang w:val="en-ZA" w:eastAsia="en-ZA"/>
+        </w:rPr>
+        <w:instrText xml:space="preserve"> INDEX \h "A" \c "2" \z "7177" </w:instrText>
+      </w:r>
+      <w:r>
+        <w:rPr>
+          <w:lang w:val="en-ZA" w:eastAsia="en-ZA"/>
+        </w:rPr>
+        <w:fldChar w:fldCharType="separate"/>
+      </w:r>
+    </w:p>
+    <w:p>
+      <w:pPr>
+        <w:pStyle w:val="IndexHeading"/>
+        <w:keepNext/>
+        <w:tabs>
+          <w:tab w:val="right" w:pos="4310"/>
+        </w:tabs>
+        <w:rPr>
+          <w:rFonts w:asciiTheme="minorHAnsi" w:eastAsiaTheme="minorEastAsia" w:hAnsiTheme="minorHAnsi" w:cstheme="minorBidi"/>
+          <w:b w:val="0"/>
+          <w:bCs w:val="0"/>
+          <w:noProof/>
+        </w:rPr>
+      </w:pPr>
+      <w:r>
+        <w:rPr>
+          <w:noProof/>
+        </w:rPr>
+        <w:t>L</w:t>
+      </w:r>
+    </w:p>
+    <w:p>
+      <w:pPr>
+        <w:pStyle w:val="Index1"/>
+        <w:tabs>
+          <w:tab w:val="right" w:pos="4310"/>
+        </w:tabs>
+        <w:rPr>
+          <w:noProof/>
+        </w:rPr>
+      </w:pPr>
+      <w:r>
+        <w:rPr>
+          <w:rFonts w:ascii="Calibri Light" w:eastAsia="Yu Gothic Medium" w:hAnsi="Calibri Light" w:cs="Calibri Light"/>
+          <w:noProof/>
+        </w:rPr>
+        <w:t>Login</w:t>
+      </w:r>
+      <w:r>
+        <w:rPr>
+          <w:noProof/>
+        </w:rPr>
+        <w:t>, 7</w:t>
+      </w:r>
+    </w:p>
+    <w:p>
+      <w:pPr>
+        <w:rPr>
+          <w:noProof/>
+          <w:lang w:val="en-ZA" w:eastAsia="en-ZA"/>
+        </w:rPr>
+        <w:sectPr>
+          <w:type w:val="continuous"/>
+          <w:pgSz w:w="12240" w:h="15840" w:code="1"/>
+          <w:pgMar w:top="2275" w:right="1296" w:bottom="1411" w:left="1584" w:header="397" w:footer="1077" w:gutter="0"/>
+          <w:cols w:num="2" w:space="720"/>
+          <w:titlePg/>
+          <w:docGrid w:linePitch="360"/>
+        </w:sectPr>
+      </w:pPr>
+    </w:p>
+    <w:p>
+      <w:pPr>
+        <w:rPr>
+          <w:lang w:val="en-ZA" w:eastAsia="en-ZA"/>
+        </w:rPr>
+      </w:pPr>
+      <w:r>
+        <w:rPr>
+          <w:lang w:val="en-ZA" w:eastAsia="en-ZA"/>
+        </w:rPr>
+        <w:fldChar w:fldCharType="end"/>
+      </w:r>
+    </w:p>
+    <w:p/>
+    <w:p/>
+    <w:p/>
+    <w:p/>
     <w:sectPr>
-      <w:headerReference w:type="default" r:id="rId11"/>
-      <w:footerReference w:type="default" r:id="rId12"/>
-      <w:headerReference w:type="first" r:id="rId13"/>
-      <w:footerReference w:type="first" r:id="rId14"/>
+      <w:type w:val="continuous"/>
       <w:pgSz w:w="12240" w:h="15840" w:code="1"/>
       <w:pgMar w:top="2275" w:right="1296" w:bottom="1411" w:left="1584" w:header="397" w:footer="1077" w:gutter="0"/>
       <w:cols w:space="720"/>
@@ -4882,7 +5273,7 @@
               <wp:lineTo x="10152" y="4752"/>
             </wp:wrapPolygon>
           </wp:wrapThrough>
-          <wp:docPr id="16" name="Picture 16"/>
+          <wp:docPr id="27" name="Picture 27"/>
           <wp:cNvGraphicFramePr>
             <a:graphicFrameLocks xmlns:a="http://schemas.openxmlformats.org/drawingml/2006/main" noChangeAspect="1"/>
           </wp:cNvGraphicFramePr>
@@ -4971,7 +5362,7 @@
               <wp:lineTo x="10155" y="4754"/>
             </wp:wrapPolygon>
           </wp:wrapThrough>
-          <wp:docPr id="17" name="Picture 17"/>
+          <wp:docPr id="28" name="Picture 28"/>
           <wp:cNvGraphicFramePr>
             <a:graphicFrameLocks xmlns:a="http://schemas.openxmlformats.org/drawingml/2006/main" noChangeAspect="1"/>
           </wp:cNvGraphicFramePr>
@@ -5416,6 +5807,119 @@
     </w:lvl>
   </w:abstractNum>
   <w:abstractNum w:abstractNumId="12" w15:restartNumberingAfterBreak="0">
+    <w:nsid w:val="2A857065"/>
+    <w:multiLevelType w:val="hybridMultilevel"/>
+    <w:tmpl w:val="5FBAD64C"/>
+    <w:lvl w:ilvl="0" w:tplc="1C090001">
+      <w:start w:val="1"/>
+      <w:numFmt w:val="bullet"/>
+      <w:lvlText w:val=""/>
+      <w:lvlJc w:val="left"/>
+      <w:pPr>
+        <w:ind w:left="1440" w:hanging="360"/>
+      </w:pPr>
+      <w:rPr>
+        <w:rFonts w:ascii="Symbol" w:hAnsi="Symbol" w:hint="default"/>
+      </w:rPr>
+    </w:lvl>
+    <w:lvl w:ilvl="1" w:tplc="1C090003" w:tentative="1">
+      <w:start w:val="1"/>
+      <w:numFmt w:val="bullet"/>
+      <w:lvlText w:val="o"/>
+      <w:lvlJc w:val="left"/>
+      <w:pPr>
+        <w:ind w:left="2160" w:hanging="360"/>
+      </w:pPr>
+      <w:rPr>
+        <w:rFonts w:ascii="Courier New" w:hAnsi="Courier New" w:cs="Courier New" w:hint="default"/>
+      </w:rPr>
+    </w:lvl>
+    <w:lvl w:ilvl="2" w:tplc="1C090005" w:tentative="1">
+      <w:start w:val="1"/>
+      <w:numFmt w:val="bullet"/>
+      <w:lvlText w:val=""/>
+      <w:lvlJc w:val="left"/>
+      <w:pPr>
+        <w:ind w:left="2880" w:hanging="360"/>
+      </w:pPr>
+      <w:rPr>
+        <w:rFonts w:ascii="Wingdings" w:hAnsi="Wingdings" w:hint="default"/>
+      </w:rPr>
+    </w:lvl>
+    <w:lvl w:ilvl="3" w:tplc="1C090001" w:tentative="1">
+      <w:start w:val="1"/>
+      <w:numFmt w:val="bullet"/>
+      <w:lvlText w:val=""/>
+      <w:lvlJc w:val="left"/>
+      <w:pPr>
+        <w:ind w:left="3600" w:hanging="360"/>
+      </w:pPr>
+      <w:rPr>
+        <w:rFonts w:ascii="Symbol" w:hAnsi="Symbol" w:hint="default"/>
+      </w:rPr>
+    </w:lvl>
+    <w:lvl w:ilvl="4" w:tplc="1C090003" w:tentative="1">
+      <w:start w:val="1"/>
+      <w:numFmt w:val="bullet"/>
+      <w:lvlText w:val="o"/>
+      <w:lvlJc w:val="left"/>
+      <w:pPr>
+        <w:ind w:left="4320" w:hanging="360"/>
+      </w:pPr>
+      <w:rPr>
+        <w:rFonts w:ascii="Courier New" w:hAnsi="Courier New" w:cs="Courier New" w:hint="default"/>
+      </w:rPr>
+    </w:lvl>
+    <w:lvl w:ilvl="5" w:tplc="1C090005" w:tentative="1">
+      <w:start w:val="1"/>
+      <w:numFmt w:val="bullet"/>
+      <w:lvlText w:val=""/>
+      <w:lvlJc w:val="left"/>
+      <w:pPr>
+        <w:ind w:left="5040" w:hanging="360"/>
+      </w:pPr>
+      <w:rPr>
+        <w:rFonts w:ascii="Wingdings" w:hAnsi="Wingdings" w:hint="default"/>
+      </w:rPr>
+    </w:lvl>
+    <w:lvl w:ilvl="6" w:tplc="1C090001" w:tentative="1">
+      <w:start w:val="1"/>
+      <w:numFmt w:val="bullet"/>
+      <w:lvlText w:val=""/>
+      <w:lvlJc w:val="left"/>
+      <w:pPr>
+        <w:ind w:left="5760" w:hanging="360"/>
+      </w:pPr>
+      <w:rPr>
+        <w:rFonts w:ascii="Symbol" w:hAnsi="Symbol" w:hint="default"/>
+      </w:rPr>
+    </w:lvl>
+    <w:lvl w:ilvl="7" w:tplc="1C090003" w:tentative="1">
+      <w:start w:val="1"/>
+      <w:numFmt w:val="bullet"/>
+      <w:lvlText w:val="o"/>
+      <w:lvlJc w:val="left"/>
+      <w:pPr>
+        <w:ind w:left="6480" w:hanging="360"/>
+      </w:pPr>
+      <w:rPr>
+        <w:rFonts w:ascii="Courier New" w:hAnsi="Courier New" w:cs="Courier New" w:hint="default"/>
+      </w:rPr>
+    </w:lvl>
+    <w:lvl w:ilvl="8" w:tplc="1C090005" w:tentative="1">
+      <w:start w:val="1"/>
+      <w:numFmt w:val="bullet"/>
+      <w:lvlText w:val=""/>
+      <w:lvlJc w:val="left"/>
+      <w:pPr>
+        <w:ind w:left="7200" w:hanging="360"/>
+      </w:pPr>
+      <w:rPr>
+        <w:rFonts w:ascii="Wingdings" w:hAnsi="Wingdings" w:hint="default"/>
+      </w:rPr>
+    </w:lvl>
+  </w:abstractNum>
+  <w:abstractNum w:abstractNumId="13" w15:restartNumberingAfterBreak="0">
     <w:nsid w:val="35EA080E"/>
     <w:multiLevelType w:val="hybridMultilevel"/>
     <w:tmpl w:val="CD5CDC3C"/>
@@ -5505,7 +6009,7 @@
       </w:pPr>
     </w:lvl>
   </w:abstractNum>
-  <w:abstractNum w:abstractNumId="13" w15:restartNumberingAfterBreak="0">
+  <w:abstractNum w:abstractNumId="14" w15:restartNumberingAfterBreak="0">
     <w:nsid w:val="4641779C"/>
     <w:multiLevelType w:val="hybridMultilevel"/>
     <w:tmpl w:val="D116BDBA"/>
@@ -5594,11 +6098,11 @@
       </w:pPr>
     </w:lvl>
   </w:abstractNum>
-  <w:abstractNum w:abstractNumId="14" w15:restartNumberingAfterBreak="0">
+  <w:abstractNum w:abstractNumId="15" w15:restartNumberingAfterBreak="0">
     <w:nsid w:val="49562097"/>
     <w:multiLevelType w:val="hybridMultilevel"/>
-    <w:tmpl w:val="DF32352E"/>
-    <w:lvl w:ilvl="0" w:tplc="9A6CB34C">
+    <w:tmpl w:val="ABF8FA02"/>
+    <w:lvl w:ilvl="0" w:tplc="A9FC927E">
       <w:start w:val="1"/>
       <w:numFmt w:val="decimal"/>
       <w:suff w:val="space"/>
@@ -5608,7 +6112,7 @@
         <w:ind w:left="720" w:hanging="360"/>
       </w:pPr>
       <w:rPr>
-        <w:rFonts w:hint="default"/>
+        <w:rFonts w:ascii="Yu Gothic UI Semibold" w:eastAsia="Yu Gothic UI Semibold" w:hAnsi="Yu Gothic UI Semibold" w:hint="default"/>
       </w:rPr>
     </w:lvl>
     <w:lvl w:ilvl="1" w:tplc="1C090019" w:tentative="1">
@@ -5684,10 +6188,10 @@
       </w:pPr>
     </w:lvl>
   </w:abstractNum>
-  <w:abstractNum w:abstractNumId="15" w15:restartNumberingAfterBreak="0">
+  <w:abstractNum w:abstractNumId="16" w15:restartNumberingAfterBreak="0">
     <w:nsid w:val="53C563F1"/>
     <w:multiLevelType w:val="hybridMultilevel"/>
-    <w:tmpl w:val="CD2CCF68"/>
+    <w:tmpl w:val="634CD100"/>
     <w:lvl w:ilvl="0" w:tplc="D646D79A">
       <w:start w:val="1"/>
       <w:numFmt w:val="bullet"/>
@@ -5797,7 +6301,7 @@
       </w:rPr>
     </w:lvl>
   </w:abstractNum>
-  <w:abstractNum w:abstractNumId="16" w15:restartNumberingAfterBreak="0">
+  <w:abstractNum w:abstractNumId="17" w15:restartNumberingAfterBreak="0">
     <w:nsid w:val="6148429D"/>
     <w:multiLevelType w:val="hybridMultilevel"/>
     <w:tmpl w:val="EC66AA7A"/>
@@ -5886,7 +6390,7 @@
       </w:pPr>
     </w:lvl>
   </w:abstractNum>
-  <w:abstractNum w:abstractNumId="17" w15:restartNumberingAfterBreak="0">
+  <w:abstractNum w:abstractNumId="18" w15:restartNumberingAfterBreak="0">
     <w:nsid w:val="67E1031F"/>
     <w:multiLevelType w:val="hybridMultilevel"/>
     <w:tmpl w:val="B366FE2C"/>
@@ -5999,7 +6503,7 @@
       </w:rPr>
     </w:lvl>
   </w:abstractNum>
-  <w:abstractNum w:abstractNumId="18" w15:restartNumberingAfterBreak="0">
+  <w:abstractNum w:abstractNumId="19" w15:restartNumberingAfterBreak="0">
     <w:nsid w:val="70EF4049"/>
     <w:multiLevelType w:val="hybridMultilevel"/>
     <w:tmpl w:val="640E0180"/>
@@ -6089,10 +6593,10 @@
       </w:pPr>
     </w:lvl>
   </w:abstractNum>
-  <w:abstractNum w:abstractNumId="19" w15:restartNumberingAfterBreak="0">
+  <w:abstractNum w:abstractNumId="20" w15:restartNumberingAfterBreak="0">
     <w:nsid w:val="75CE3517"/>
     <w:multiLevelType w:val="hybridMultilevel"/>
-    <w:tmpl w:val="017EAFCA"/>
+    <w:tmpl w:val="3014C8E0"/>
     <w:lvl w:ilvl="0" w:tplc="1C090001">
       <w:start w:val="1"/>
       <w:numFmt w:val="bullet"/>
@@ -6202,7 +6706,7 @@
       </w:rPr>
     </w:lvl>
   </w:abstractNum>
-  <w:abstractNum w:abstractNumId="20" w15:restartNumberingAfterBreak="0">
+  <w:abstractNum w:abstractNumId="21" w15:restartNumberingAfterBreak="0">
     <w:nsid w:val="7BCE5BDE"/>
     <w:multiLevelType w:val="hybridMultilevel"/>
     <w:tmpl w:val="124ADDF2"/>
@@ -6289,6 +6793,119 @@
       <w:pPr>
         <w:ind w:left="6480" w:hanging="180"/>
       </w:pPr>
+    </w:lvl>
+  </w:abstractNum>
+  <w:abstractNum w:abstractNumId="22" w15:restartNumberingAfterBreak="0">
+    <w:nsid w:val="7ED74EDF"/>
+    <w:multiLevelType w:val="hybridMultilevel"/>
+    <w:tmpl w:val="69B818F0"/>
+    <w:lvl w:ilvl="0" w:tplc="1C090001">
+      <w:start w:val="1"/>
+      <w:numFmt w:val="bullet"/>
+      <w:lvlText w:val=""/>
+      <w:lvlJc w:val="left"/>
+      <w:pPr>
+        <w:ind w:left="720" w:hanging="360"/>
+      </w:pPr>
+      <w:rPr>
+        <w:rFonts w:ascii="Symbol" w:hAnsi="Symbol" w:hint="default"/>
+      </w:rPr>
+    </w:lvl>
+    <w:lvl w:ilvl="1" w:tplc="1C090003" w:tentative="1">
+      <w:start w:val="1"/>
+      <w:numFmt w:val="bullet"/>
+      <w:lvlText w:val="o"/>
+      <w:lvlJc w:val="left"/>
+      <w:pPr>
+        <w:ind w:left="1440" w:hanging="360"/>
+      </w:pPr>
+      <w:rPr>
+        <w:rFonts w:ascii="Courier New" w:hAnsi="Courier New" w:cs="Courier New" w:hint="default"/>
+      </w:rPr>
+    </w:lvl>
+    <w:lvl w:ilvl="2" w:tplc="1C090005" w:tentative="1">
+      <w:start w:val="1"/>
+      <w:numFmt w:val="bullet"/>
+      <w:lvlText w:val=""/>
+      <w:lvlJc w:val="left"/>
+      <w:pPr>
+        <w:ind w:left="2160" w:hanging="360"/>
+      </w:pPr>
+      <w:rPr>
+        <w:rFonts w:ascii="Wingdings" w:hAnsi="Wingdings" w:hint="default"/>
+      </w:rPr>
+    </w:lvl>
+    <w:lvl w:ilvl="3" w:tplc="1C090001" w:tentative="1">
+      <w:start w:val="1"/>
+      <w:numFmt w:val="bullet"/>
+      <w:lvlText w:val=""/>
+      <w:lvlJc w:val="left"/>
+      <w:pPr>
+        <w:ind w:left="2880" w:hanging="360"/>
+      </w:pPr>
+      <w:rPr>
+        <w:rFonts w:ascii="Symbol" w:hAnsi="Symbol" w:hint="default"/>
+      </w:rPr>
+    </w:lvl>
+    <w:lvl w:ilvl="4" w:tplc="1C090003" w:tentative="1">
+      <w:start w:val="1"/>
+      <w:numFmt w:val="bullet"/>
+      <w:lvlText w:val="o"/>
+      <w:lvlJc w:val="left"/>
+      <w:pPr>
+        <w:ind w:left="3600" w:hanging="360"/>
+      </w:pPr>
+      <w:rPr>
+        <w:rFonts w:ascii="Courier New" w:hAnsi="Courier New" w:cs="Courier New" w:hint="default"/>
+      </w:rPr>
+    </w:lvl>
+    <w:lvl w:ilvl="5" w:tplc="1C090005" w:tentative="1">
+      <w:start w:val="1"/>
+      <w:numFmt w:val="bullet"/>
+      <w:lvlText w:val=""/>
+      <w:lvlJc w:val="left"/>
+      <w:pPr>
+        <w:ind w:left="4320" w:hanging="360"/>
+      </w:pPr>
+      <w:rPr>
+        <w:rFonts w:ascii="Wingdings" w:hAnsi="Wingdings" w:hint="default"/>
+      </w:rPr>
+    </w:lvl>
+    <w:lvl w:ilvl="6" w:tplc="1C090001" w:tentative="1">
+      <w:start w:val="1"/>
+      <w:numFmt w:val="bullet"/>
+      <w:lvlText w:val=""/>
+      <w:lvlJc w:val="left"/>
+      <w:pPr>
+        <w:ind w:left="5040" w:hanging="360"/>
+      </w:pPr>
+      <w:rPr>
+        <w:rFonts w:ascii="Symbol" w:hAnsi="Symbol" w:hint="default"/>
+      </w:rPr>
+    </w:lvl>
+    <w:lvl w:ilvl="7" w:tplc="1C090003" w:tentative="1">
+      <w:start w:val="1"/>
+      <w:numFmt w:val="bullet"/>
+      <w:lvlText w:val="o"/>
+      <w:lvlJc w:val="left"/>
+      <w:pPr>
+        <w:ind w:left="5760" w:hanging="360"/>
+      </w:pPr>
+      <w:rPr>
+        <w:rFonts w:ascii="Courier New" w:hAnsi="Courier New" w:cs="Courier New" w:hint="default"/>
+      </w:rPr>
+    </w:lvl>
+    <w:lvl w:ilvl="8" w:tplc="1C090005" w:tentative="1">
+      <w:start w:val="1"/>
+      <w:numFmt w:val="bullet"/>
+      <w:lvlText w:val=""/>
+      <w:lvlJc w:val="left"/>
+      <w:pPr>
+        <w:ind w:left="6480" w:hanging="360"/>
+      </w:pPr>
+      <w:rPr>
+        <w:rFonts w:ascii="Wingdings" w:hAnsi="Wingdings" w:hint="default"/>
+      </w:rPr>
     </w:lvl>
   </w:abstractNum>
   <w:num w:numId="1">
@@ -6322,37 +6939,43 @@
     <w:abstractNumId w:val="0"/>
   </w:num>
   <w:num w:numId="11">
-    <w:abstractNumId w:val="18"/>
+    <w:abstractNumId w:val="19"/>
   </w:num>
   <w:num w:numId="12">
-    <w:abstractNumId w:val="16"/>
+    <w:abstractNumId w:val="17"/>
   </w:num>
   <w:num w:numId="13">
     <w:abstractNumId w:val="11"/>
   </w:num>
   <w:num w:numId="14">
-    <w:abstractNumId w:val="20"/>
+    <w:abstractNumId w:val="21"/>
   </w:num>
   <w:num w:numId="15">
-    <w:abstractNumId w:val="15"/>
+    <w:abstractNumId w:val="16"/>
   </w:num>
   <w:num w:numId="16">
     <w:abstractNumId w:val="10"/>
   </w:num>
   <w:num w:numId="17">
-    <w:abstractNumId w:val="17"/>
+    <w:abstractNumId w:val="18"/>
   </w:num>
   <w:num w:numId="18">
-    <w:abstractNumId w:val="19"/>
+    <w:abstractNumId w:val="20"/>
   </w:num>
   <w:num w:numId="19">
+    <w:abstractNumId w:val="13"/>
+  </w:num>
+  <w:num w:numId="20">
+    <w:abstractNumId w:val="14"/>
+  </w:num>
+  <w:num w:numId="21">
+    <w:abstractNumId w:val="15"/>
+  </w:num>
+  <w:num w:numId="22">
     <w:abstractNumId w:val="12"/>
   </w:num>
-  <w:num w:numId="20">
-    <w:abstractNumId w:val="13"/>
-  </w:num>
-  <w:num w:numId="21">
-    <w:abstractNumId w:val="14"/>
+  <w:num w:numId="23">
+    <w:abstractNumId w:val="22"/>
   </w:num>
 </w:numbering>
 </file>
@@ -6829,7 +7452,6 @@
     <w:next w:val="Normal"/>
     <w:link w:val="Heading4Char"/>
     <w:uiPriority w:val="9"/>
-    <w:semiHidden/>
     <w:unhideWhenUsed/>
     <w:qFormat/>
     <w:rsid w:val="00572222"/>
@@ -15006,7 +15628,6 @@
     <w:basedOn w:val="DefaultParagraphFont"/>
     <w:link w:val="Heading4"/>
     <w:uiPriority w:val="9"/>
-    <w:semiHidden/>
     <w:rsid w:val="00572222"/>
     <w:rPr>
       <w:rFonts w:asciiTheme="majorHAnsi" w:eastAsiaTheme="majorEastAsia" w:hAnsiTheme="majorHAnsi" w:cstheme="majorBidi"/>
@@ -15303,13 +15924,17 @@
     <w:next w:val="Normal"/>
     <w:autoRedefine/>
     <w:uiPriority w:val="99"/>
-    <w:semiHidden/>
     <w:unhideWhenUsed/>
     <w:rsid w:val="00572222"/>
     <w:pPr>
       <w:spacing w:after="0"/>
-      <w:ind w:left="200" w:hanging="200"/>
+      <w:ind w:left="240" w:hanging="240"/>
     </w:pPr>
+    <w:rPr>
+      <w:rFonts w:cstheme="minorHAnsi"/>
+      <w:sz w:val="18"/>
+      <w:szCs w:val="18"/>
+    </w:rPr>
   </w:style>
   <w:style w:type="paragraph" w:styleId="Index2">
     <w:name w:val="index 2"/>
@@ -15317,13 +15942,17 @@
     <w:next w:val="Normal"/>
     <w:autoRedefine/>
     <w:uiPriority w:val="99"/>
-    <w:semiHidden/>
     <w:unhideWhenUsed/>
     <w:rsid w:val="00572222"/>
     <w:pPr>
       <w:spacing w:after="0"/>
-      <w:ind w:left="400" w:hanging="200"/>
+      <w:ind w:left="480" w:hanging="240"/>
     </w:pPr>
+    <w:rPr>
+      <w:rFonts w:cstheme="minorHAnsi"/>
+      <w:sz w:val="18"/>
+      <w:szCs w:val="18"/>
+    </w:rPr>
   </w:style>
   <w:style w:type="paragraph" w:styleId="Index3">
     <w:name w:val="index 3"/>
@@ -15331,13 +15960,17 @@
     <w:next w:val="Normal"/>
     <w:autoRedefine/>
     <w:uiPriority w:val="99"/>
-    <w:semiHidden/>
     <w:unhideWhenUsed/>
     <w:rsid w:val="00572222"/>
     <w:pPr>
       <w:spacing w:after="0"/>
-      <w:ind w:left="600" w:hanging="200"/>
+      <w:ind w:left="720" w:hanging="240"/>
     </w:pPr>
+    <w:rPr>
+      <w:rFonts w:cstheme="minorHAnsi"/>
+      <w:sz w:val="18"/>
+      <w:szCs w:val="18"/>
+    </w:rPr>
   </w:style>
   <w:style w:type="paragraph" w:styleId="Index4">
     <w:name w:val="index 4"/>
@@ -15345,13 +15978,17 @@
     <w:next w:val="Normal"/>
     <w:autoRedefine/>
     <w:uiPriority w:val="99"/>
-    <w:semiHidden/>
     <w:unhideWhenUsed/>
     <w:rsid w:val="00572222"/>
     <w:pPr>
       <w:spacing w:after="0"/>
-      <w:ind w:left="800" w:hanging="200"/>
+      <w:ind w:left="960" w:hanging="240"/>
     </w:pPr>
+    <w:rPr>
+      <w:rFonts w:cstheme="minorHAnsi"/>
+      <w:sz w:val="18"/>
+      <w:szCs w:val="18"/>
+    </w:rPr>
   </w:style>
   <w:style w:type="paragraph" w:styleId="Index5">
     <w:name w:val="index 5"/>
@@ -15359,13 +15996,17 @@
     <w:next w:val="Normal"/>
     <w:autoRedefine/>
     <w:uiPriority w:val="99"/>
-    <w:semiHidden/>
     <w:unhideWhenUsed/>
     <w:rsid w:val="00572222"/>
     <w:pPr>
       <w:spacing w:after="0"/>
-      <w:ind w:left="1000" w:hanging="200"/>
+      <w:ind w:left="1200" w:hanging="240"/>
     </w:pPr>
+    <w:rPr>
+      <w:rFonts w:cstheme="minorHAnsi"/>
+      <w:sz w:val="18"/>
+      <w:szCs w:val="18"/>
+    </w:rPr>
   </w:style>
   <w:style w:type="paragraph" w:styleId="Index6">
     <w:name w:val="index 6"/>
@@ -15373,13 +16014,17 @@
     <w:next w:val="Normal"/>
     <w:autoRedefine/>
     <w:uiPriority w:val="99"/>
-    <w:semiHidden/>
     <w:unhideWhenUsed/>
     <w:rsid w:val="00572222"/>
     <w:pPr>
       <w:spacing w:after="0"/>
-      <w:ind w:left="1200" w:hanging="200"/>
+      <w:ind w:left="1440" w:hanging="240"/>
     </w:pPr>
+    <w:rPr>
+      <w:rFonts w:cstheme="minorHAnsi"/>
+      <w:sz w:val="18"/>
+      <w:szCs w:val="18"/>
+    </w:rPr>
   </w:style>
   <w:style w:type="paragraph" w:styleId="Index7">
     <w:name w:val="index 7"/>
@@ -15387,13 +16032,17 @@
     <w:next w:val="Normal"/>
     <w:autoRedefine/>
     <w:uiPriority w:val="99"/>
-    <w:semiHidden/>
     <w:unhideWhenUsed/>
     <w:rsid w:val="00572222"/>
     <w:pPr>
       <w:spacing w:after="0"/>
-      <w:ind w:left="1400" w:hanging="200"/>
+      <w:ind w:left="1680" w:hanging="240"/>
     </w:pPr>
+    <w:rPr>
+      <w:rFonts w:cstheme="minorHAnsi"/>
+      <w:sz w:val="18"/>
+      <w:szCs w:val="18"/>
+    </w:rPr>
   </w:style>
   <w:style w:type="paragraph" w:styleId="Index8">
     <w:name w:val="index 8"/>
@@ -15401,13 +16050,17 @@
     <w:next w:val="Normal"/>
     <w:autoRedefine/>
     <w:uiPriority w:val="99"/>
-    <w:semiHidden/>
     <w:unhideWhenUsed/>
     <w:rsid w:val="00572222"/>
     <w:pPr>
       <w:spacing w:after="0"/>
-      <w:ind w:left="1600" w:hanging="200"/>
+      <w:ind w:left="1920" w:hanging="240"/>
     </w:pPr>
+    <w:rPr>
+      <w:rFonts w:cstheme="minorHAnsi"/>
+      <w:sz w:val="18"/>
+      <w:szCs w:val="18"/>
+    </w:rPr>
   </w:style>
   <w:style w:type="paragraph" w:styleId="Index9">
     <w:name w:val="index 9"/>
@@ -15415,26 +16068,35 @@
     <w:next w:val="Normal"/>
     <w:autoRedefine/>
     <w:uiPriority w:val="99"/>
-    <w:semiHidden/>
     <w:unhideWhenUsed/>
     <w:rsid w:val="00572222"/>
     <w:pPr>
       <w:spacing w:after="0"/>
-      <w:ind w:left="1800" w:hanging="200"/>
+      <w:ind w:left="2160" w:hanging="240"/>
     </w:pPr>
+    <w:rPr>
+      <w:rFonts w:cstheme="minorHAnsi"/>
+      <w:sz w:val="18"/>
+      <w:szCs w:val="18"/>
+    </w:rPr>
   </w:style>
   <w:style w:type="paragraph" w:styleId="IndexHeading">
     <w:name w:val="index heading"/>
     <w:basedOn w:val="Normal"/>
     <w:next w:val="Index1"/>
     <w:uiPriority w:val="99"/>
-    <w:semiHidden/>
     <w:unhideWhenUsed/>
     <w:rsid w:val="00572222"/>
+    <w:pPr>
+      <w:spacing w:before="240" w:after="120"/>
+      <w:ind w:left="140"/>
+    </w:pPr>
     <w:rPr>
-      <w:rFonts w:asciiTheme="majorHAnsi" w:eastAsiaTheme="majorEastAsia" w:hAnsiTheme="majorHAnsi" w:cstheme="majorBidi"/>
+      <w:rFonts w:asciiTheme="majorHAnsi" w:hAnsiTheme="majorHAnsi" w:cstheme="majorHAnsi"/>
       <w:b/>
       <w:bCs/>
+      <w:sz w:val="28"/>
+      <w:szCs w:val="28"/>
     </w:rPr>
   </w:style>
   <w:style w:type="character" w:styleId="IntenseEmphasis">
@@ -27895,7 +28557,6 @@
     <w:name w:val="Normal (Web)"/>
     <w:basedOn w:val="Normal"/>
     <w:uiPriority w:val="99"/>
-    <w:semiHidden/>
     <w:unhideWhenUsed/>
     <w:rsid w:val="00572222"/>
     <w:rPr>

</xml_diff>